<commit_message>
update outline and base readme
</commit_message>
<xml_diff>
--- a/Outline/System Admin Outline.docx
+++ b/Outline/System Admin Outline.docx
@@ -1,6 +1,6 @@
 
 <file path=word/document.xml><?xml version="1.0" encoding="utf-8"?>
-<w:document xmlns:wpc="http://schemas.microsoft.com/office/word/2010/wordprocessingCanvas" xmlns:cx="http://schemas.microsoft.com/office/drawing/2014/chartex" xmlns:cx1="http://schemas.microsoft.com/office/drawing/2015/9/8/chartex" xmlns:cx2="http://schemas.microsoft.com/office/drawing/2015/10/21/chartex" xmlns:cx3="http://schemas.microsoft.com/office/drawing/2016/5/9/chartex" xmlns:cx4="http://schemas.microsoft.com/office/drawing/2016/5/10/chartex" xmlns:cx5="http://schemas.microsoft.com/office/drawing/2016/5/11/chartex" xmlns:mc="http://schemas.openxmlformats.org/markup-compatibility/2006" xmlns:o="urn:schemas-microsoft-com:office:office" xmlns:r="http://schemas.openxmlformats.org/officeDocument/2006/relationships" xmlns:m="http://schemas.openxmlformats.org/officeDocument/2006/math" xmlns:v="urn:schemas-microsoft-com:vml" xmlns:wp14="http://schemas.microsoft.com/office/word/2010/wordprocessingDrawing" xmlns:wp="http://schemas.openxmlformats.org/drawingml/2006/wordprocessingDrawing" xmlns:w10="urn:schemas-microsoft-com:office:word" xmlns:w="http://schemas.openxmlformats.org/wordprocessingml/2006/main" xmlns:w14="http://schemas.microsoft.com/office/word/2010/wordml" xmlns:w15="http://schemas.microsoft.com/office/word/2012/wordml" xmlns:w16se="http://schemas.microsoft.com/office/word/2015/wordml/symex" xmlns:wpg="http://schemas.microsoft.com/office/word/2010/wordprocessingGroup" xmlns:wpi="http://schemas.microsoft.com/office/word/2010/wordprocessingInk" xmlns:wne="http://schemas.microsoft.com/office/word/2006/wordml" xmlns:wps="http://schemas.microsoft.com/office/word/2010/wordprocessingShape" mc:Ignorable="w14 w15 w16se wp14">
+<w:document xmlns:wpc="http://schemas.microsoft.com/office/word/2010/wordprocessingCanvas" xmlns:cx="http://schemas.microsoft.com/office/drawing/2014/chartex" xmlns:mc="http://schemas.openxmlformats.org/markup-compatibility/2006" xmlns:o="urn:schemas-microsoft-com:office:office" xmlns:r="http://schemas.openxmlformats.org/officeDocument/2006/relationships" xmlns:m="http://schemas.openxmlformats.org/officeDocument/2006/math" xmlns:v="urn:schemas-microsoft-com:vml" xmlns:wp14="http://schemas.microsoft.com/office/word/2010/wordprocessingDrawing" xmlns:wp="http://schemas.openxmlformats.org/drawingml/2006/wordprocessingDrawing" xmlns:w10="urn:schemas-microsoft-com:office:word" xmlns:w="http://schemas.openxmlformats.org/wordprocessingml/2006/main" xmlns:w14="http://schemas.microsoft.com/office/word/2010/wordml" xmlns:w15="http://schemas.microsoft.com/office/word/2012/wordml" xmlns:w16se="http://schemas.microsoft.com/office/word/2015/wordml/symex" xmlns:wpg="http://schemas.microsoft.com/office/word/2010/wordprocessingGroup" xmlns:wpi="http://schemas.microsoft.com/office/word/2010/wordprocessingInk" xmlns:wne="http://schemas.microsoft.com/office/word/2006/wordml" xmlns:wps="http://schemas.microsoft.com/office/word/2010/wordprocessingShape" mc:Ignorable="w14 w15 w16se wp14">
   <w:body>
     <w:p>
       <w:r>
@@ -660,81 +660,638 @@
         <w:t>UPnP</w:t>
       </w:r>
     </w:p>
+    <w:p>
+      <w:pPr>
+        <w:pStyle w:val="ListParagraph"/>
+        <w:numPr>
+          <w:ilvl w:val="0"/>
+          <w:numId w:val="5"/>
+        </w:numPr>
+      </w:pPr>
+    </w:p>
+    <w:p>
+      <w:r>
+        <w:t xml:space="preserve">Week </w:t>
+      </w:r>
+      <w:r>
+        <w:t>3</w:t>
+      </w:r>
+    </w:p>
+    <w:p>
+      <w:pPr>
+        <w:pStyle w:val="ListParagraph"/>
+        <w:numPr>
+          <w:ilvl w:val="0"/>
+          <w:numId w:val="5"/>
+        </w:numPr>
+      </w:pPr>
+      <w:r>
+        <w:t>Basic Configuration in</w:t>
+      </w:r>
+      <w:r>
+        <w:t xml:space="preserve"> Linux</w:t>
+      </w:r>
+    </w:p>
+    <w:p>
+      <w:pPr>
+        <w:pStyle w:val="ListParagraph"/>
+        <w:numPr>
+          <w:ilvl w:val="0"/>
+          <w:numId w:val="5"/>
+        </w:numPr>
+      </w:pPr>
+      <w:r>
+        <w:t>Vi/</w:t>
+      </w:r>
+      <w:proofErr w:type="spellStart"/>
+      <w:r>
+        <w:t>emacs</w:t>
+      </w:r>
+      <w:proofErr w:type="spellEnd"/>
+      <w:r>
+        <w:t xml:space="preserve"> crash course (some </w:t>
+      </w:r>
+      <w:proofErr w:type="spellStart"/>
+      <w:r>
+        <w:t>nano</w:t>
+      </w:r>
+      <w:proofErr w:type="spellEnd"/>
+      <w:r>
+        <w:t xml:space="preserve"> too)</w:t>
+      </w:r>
+    </w:p>
+    <w:p>
+      <w:pPr>
+        <w:pStyle w:val="ListParagraph"/>
+        <w:numPr>
+          <w:ilvl w:val="0"/>
+          <w:numId w:val="5"/>
+        </w:numPr>
+      </w:pPr>
+      <w:r>
+        <w:t>Users and permissions in Linux</w:t>
+      </w:r>
+    </w:p>
+    <w:p>
+      <w:pPr>
+        <w:pStyle w:val="ListParagraph"/>
+        <w:numPr>
+          <w:ilvl w:val="0"/>
+          <w:numId w:val="5"/>
+        </w:numPr>
+      </w:pPr>
+      <w:r>
+        <w:t>“Not everything needs 777”</w:t>
+      </w:r>
+    </w:p>
+    <w:p>
+      <w:r>
+        <w:br w:type="page"/>
+      </w:r>
+    </w:p>
+    <w:p>
+      <w:r>
+        <w:lastRenderedPageBreak/>
+        <w:t>Week 4</w:t>
+      </w:r>
+    </w:p>
+    <w:p>
+      <w:r>
+        <w:t>Basic Active Directory</w:t>
+      </w:r>
+    </w:p>
+    <w:p>
+      <w:pPr>
+        <w:pStyle w:val="ListParagraph"/>
+        <w:numPr>
+          <w:ilvl w:val="0"/>
+          <w:numId w:val="5"/>
+        </w:numPr>
+      </w:pPr>
+      <w:r>
+        <w:t>What is a domain</w:t>
+      </w:r>
+    </w:p>
+    <w:p>
+      <w:pPr>
+        <w:pStyle w:val="ListParagraph"/>
+        <w:numPr>
+          <w:ilvl w:val="0"/>
+          <w:numId w:val="5"/>
+        </w:numPr>
+      </w:pPr>
+      <w:r>
+        <w:t>Central control vs per-machine</w:t>
+      </w:r>
+    </w:p>
+    <w:p>
+      <w:pPr>
+        <w:pStyle w:val="ListParagraph"/>
+        <w:numPr>
+          <w:ilvl w:val="0"/>
+          <w:numId w:val="5"/>
+        </w:numPr>
+      </w:pPr>
+      <w:r>
+        <w:t>Replication, Domain Controllers, Topology</w:t>
+      </w:r>
+    </w:p>
+    <w:p>
+      <w:pPr>
+        <w:pStyle w:val="ListParagraph"/>
+        <w:numPr>
+          <w:ilvl w:val="0"/>
+          <w:numId w:val="5"/>
+        </w:numPr>
+      </w:pPr>
+      <w:r>
+        <w:t>Security in an AD Domain</w:t>
+      </w:r>
+    </w:p>
     <w:p/>
     <w:p>
       <w:r>
-        <w:t>Week 3</w:t>
-      </w:r>
-    </w:p>
-    <w:p>
-      <w:r>
-        <w:t>Basic Active Directory</w:t>
-      </w:r>
-    </w:p>
-    <w:p>
-      <w:pPr>
-        <w:pStyle w:val="ListParagraph"/>
-        <w:numPr>
-          <w:ilvl w:val="0"/>
-          <w:numId w:val="5"/>
-        </w:numPr>
-      </w:pPr>
-      <w:r>
-        <w:t>What is a domain</w:t>
-      </w:r>
-    </w:p>
-    <w:p>
-      <w:pPr>
-        <w:pStyle w:val="ListParagraph"/>
-        <w:numPr>
-          <w:ilvl w:val="0"/>
-          <w:numId w:val="5"/>
-        </w:numPr>
-      </w:pPr>
-      <w:r>
-        <w:t>Central control vs per-machine</w:t>
-      </w:r>
-    </w:p>
-    <w:p>
-      <w:pPr>
-        <w:pStyle w:val="ListParagraph"/>
-        <w:numPr>
-          <w:ilvl w:val="0"/>
-          <w:numId w:val="5"/>
-        </w:numPr>
-      </w:pPr>
-      <w:r>
-        <w:t>Replication, Domain Controllers, Topology</w:t>
-      </w:r>
-    </w:p>
-    <w:p>
-      <w:pPr>
-        <w:pStyle w:val="ListParagraph"/>
-        <w:numPr>
-          <w:ilvl w:val="0"/>
-          <w:numId w:val="5"/>
-        </w:numPr>
-      </w:pPr>
-      <w:r>
-        <w:t>Security in an AD Domain</w:t>
+        <w:t>Active Directory and AD User Administration</w:t>
+      </w:r>
+    </w:p>
+    <w:p>
+      <w:pPr>
+        <w:pStyle w:val="ListParagraph"/>
+        <w:numPr>
+          <w:ilvl w:val="0"/>
+          <w:numId w:val="5"/>
+        </w:numPr>
+      </w:pPr>
+      <w:r>
+        <w:t>ADUC Basics</w:t>
+      </w:r>
+    </w:p>
+    <w:p>
+      <w:pPr>
+        <w:pStyle w:val="ListParagraph"/>
+        <w:numPr>
+          <w:ilvl w:val="1"/>
+          <w:numId w:val="5"/>
+        </w:numPr>
+      </w:pPr>
+      <w:r>
+        <w:t>Create users</w:t>
+      </w:r>
+    </w:p>
+    <w:p>
+      <w:pPr>
+        <w:pStyle w:val="ListParagraph"/>
+        <w:numPr>
+          <w:ilvl w:val="1"/>
+          <w:numId w:val="5"/>
+        </w:numPr>
+      </w:pPr>
+      <w:r>
+        <w:t>Create groups</w:t>
+      </w:r>
+    </w:p>
+    <w:p>
+      <w:pPr>
+        <w:pStyle w:val="ListParagraph"/>
+        <w:numPr>
+          <w:ilvl w:val="1"/>
+          <w:numId w:val="5"/>
+        </w:numPr>
+      </w:pPr>
+      <w:r>
+        <w:t>Create OU to organize users/groups</w:t>
+      </w:r>
+    </w:p>
+    <w:p>
+      <w:pPr>
+        <w:pStyle w:val="ListParagraph"/>
+        <w:numPr>
+          <w:ilvl w:val="0"/>
+          <w:numId w:val="5"/>
+        </w:numPr>
+      </w:pPr>
+      <w:r>
+        <w:t>Computer Objects in AD – Why</w:t>
+      </w:r>
+    </w:p>
+    <w:p>
+      <w:pPr>
+        <w:pStyle w:val="ListParagraph"/>
+        <w:numPr>
+          <w:ilvl w:val="0"/>
+          <w:numId w:val="5"/>
+        </w:numPr>
+      </w:pPr>
+      <w:r>
+        <w:t>AD Domains Administration</w:t>
+      </w:r>
+    </w:p>
+    <w:p>
+      <w:pPr>
+        <w:pStyle w:val="ListParagraph"/>
+        <w:numPr>
+          <w:ilvl w:val="1"/>
+          <w:numId w:val="5"/>
+        </w:numPr>
+      </w:pPr>
+      <w:r>
+        <w:t>Sites, Domains</w:t>
+      </w:r>
+    </w:p>
+    <w:p>
+      <w:pPr>
+        <w:pStyle w:val="ListParagraph"/>
+        <w:numPr>
+          <w:ilvl w:val="0"/>
+          <w:numId w:val="5"/>
+        </w:numPr>
+      </w:pPr>
+    </w:p>
+    <w:p>
+      <w:r>
+        <w:t>Intro to Group Policy</w:t>
+      </w:r>
+    </w:p>
+    <w:p>
+      <w:pPr>
+        <w:pStyle w:val="ListParagraph"/>
+        <w:numPr>
+          <w:ilvl w:val="0"/>
+          <w:numId w:val="5"/>
+        </w:numPr>
+      </w:pPr>
+      <w:r>
+        <w:t>Creating Basic GPOs</w:t>
+      </w:r>
+    </w:p>
+    <w:p>
+      <w:pPr>
+        <w:pStyle w:val="ListParagraph"/>
+        <w:numPr>
+          <w:ilvl w:val="0"/>
+          <w:numId w:val="5"/>
+        </w:numPr>
+      </w:pPr>
+      <w:r>
+        <w:t>What can GPOs Do?</w:t>
+      </w:r>
+    </w:p>
+    <w:p>
+      <w:pPr>
+        <w:pStyle w:val="ListParagraph"/>
+        <w:numPr>
+          <w:ilvl w:val="0"/>
+          <w:numId w:val="5"/>
+        </w:numPr>
+      </w:pPr>
+      <w:r>
+        <w:t>Computer vs User GPOs</w:t>
+      </w:r>
+    </w:p>
+    <w:p>
+      <w:pPr>
+        <w:pStyle w:val="ListParagraph"/>
+        <w:numPr>
+          <w:ilvl w:val="0"/>
+          <w:numId w:val="5"/>
+        </w:numPr>
+      </w:pPr>
+      <w:r>
+        <w:t>Checking which GPOs have been applied</w:t>
+      </w:r>
+    </w:p>
+    <w:p>
+      <w:pPr>
+        <w:pStyle w:val="ListParagraph"/>
+        <w:numPr>
+          <w:ilvl w:val="0"/>
+          <w:numId w:val="5"/>
+        </w:numPr>
+      </w:pPr>
+      <w:r>
+        <w:t>Log in scripts</w:t>
+      </w:r>
+    </w:p>
+    <w:p>
+      <w:pPr>
+        <w:pStyle w:val="ListParagraph"/>
+        <w:numPr>
+          <w:ilvl w:val="1"/>
+          <w:numId w:val="5"/>
+        </w:numPr>
+      </w:pPr>
+      <w:r>
+        <w:t>Map drives on login</w:t>
+      </w:r>
+    </w:p>
+    <w:p>
+      <w:r>
+        <w:t>Basic IIS hosting</w:t>
+      </w:r>
+    </w:p>
+    <w:p>
+      <w:pPr>
+        <w:pStyle w:val="ListParagraph"/>
+        <w:numPr>
+          <w:ilvl w:val="0"/>
+          <w:numId w:val="5"/>
+        </w:numPr>
+      </w:pPr>
+      <w:r>
+        <w:t>What is IIS</w:t>
+      </w:r>
+    </w:p>
+    <w:p>
+      <w:pPr>
+        <w:pStyle w:val="ListParagraph"/>
+        <w:numPr>
+          <w:ilvl w:val="0"/>
+          <w:numId w:val="5"/>
+        </w:numPr>
+      </w:pPr>
+      <w:r>
+        <w:t>What is web hosting in general</w:t>
+      </w:r>
+    </w:p>
+    <w:p>
+      <w:pPr>
+        <w:pStyle w:val="ListParagraph"/>
+        <w:numPr>
+          <w:ilvl w:val="0"/>
+          <w:numId w:val="5"/>
+        </w:numPr>
+      </w:pPr>
+      <w:r>
+        <w:t xml:space="preserve">How does IIS host websites with </w:t>
+      </w:r>
+      <w:proofErr w:type="gramStart"/>
+      <w:r>
+        <w:t>code</w:t>
+      </w:r>
+      <w:proofErr w:type="gramEnd"/>
+    </w:p>
+    <w:p>
+      <w:pPr>
+        <w:pStyle w:val="ListParagraph"/>
+        <w:numPr>
+          <w:ilvl w:val="0"/>
+          <w:numId w:val="5"/>
+        </w:numPr>
+      </w:pPr>
+      <w:r>
+        <w:t>Permissions needed in IIS</w:t>
+      </w:r>
+    </w:p>
+    <w:p>
+      <w:pPr>
+        <w:pStyle w:val="ListParagraph"/>
+        <w:numPr>
+          <w:ilvl w:val="0"/>
+          <w:numId w:val="5"/>
+        </w:numPr>
+      </w:pPr>
+      <w:r>
+        <w:t>Site Creation</w:t>
+      </w:r>
+    </w:p>
+    <w:p>
+      <w:pPr>
+        <w:pStyle w:val="ListParagraph"/>
+        <w:numPr>
+          <w:ilvl w:val="0"/>
+          <w:numId w:val="5"/>
+        </w:numPr>
+      </w:pPr>
+      <w:r>
+        <w:t>Logs</w:t>
       </w:r>
     </w:p>
     <w:p/>
     <w:p>
       <w:r>
-        <w:t>Active Directory and AD User Administration</w:t>
-      </w:r>
-    </w:p>
-    <w:p>
-      <w:pPr>
-        <w:pStyle w:val="ListParagraph"/>
-        <w:numPr>
-          <w:ilvl w:val="0"/>
-          <w:numId w:val="5"/>
-        </w:numPr>
-      </w:pPr>
-      <w:r>
-        <w:t>ADUC Basics</w:t>
+        <w:t xml:space="preserve">Week </w:t>
+      </w:r>
+      <w:r>
+        <w:t>5</w:t>
+      </w:r>
+    </w:p>
+    <w:p>
+      <w:pPr>
+        <w:pStyle w:val="ListParagraph"/>
+        <w:numPr>
+          <w:ilvl w:val="0"/>
+          <w:numId w:val="5"/>
+        </w:numPr>
+      </w:pPr>
+      <w:r>
+        <w:t>Apache/NGINX – webhosting in Linux</w:t>
+      </w:r>
+    </w:p>
+    <w:p>
+      <w:pPr>
+        <w:pStyle w:val="ListParagraph"/>
+        <w:numPr>
+          <w:ilvl w:val="0"/>
+          <w:numId w:val="5"/>
+        </w:numPr>
+      </w:pPr>
+      <w:r>
+        <w:t>MySQL – DBs in Linux</w:t>
+      </w:r>
+    </w:p>
+    <w:p>
+      <w:pPr>
+        <w:pStyle w:val="ListParagraph"/>
+        <w:numPr>
+          <w:ilvl w:val="0"/>
+          <w:numId w:val="5"/>
+        </w:numPr>
+      </w:pPr>
+      <w:r>
+        <w:t>Linux DNS</w:t>
+      </w:r>
+    </w:p>
+    <w:p/>
+    <w:p/>
+    <w:p>
+      <w:r>
+        <w:lastRenderedPageBreak/>
+        <w:t>Week 6</w:t>
+      </w:r>
+    </w:p>
+    <w:p>
+      <w:r>
+        <w:t>Intro to relational databases</w:t>
+      </w:r>
+    </w:p>
+    <w:p>
+      <w:pPr>
+        <w:pStyle w:val="ListParagraph"/>
+        <w:numPr>
+          <w:ilvl w:val="0"/>
+          <w:numId w:val="5"/>
+        </w:numPr>
+      </w:pPr>
+      <w:r>
+        <w:t>What are Databases</w:t>
+      </w:r>
+    </w:p>
+    <w:p>
+      <w:pPr>
+        <w:pStyle w:val="ListParagraph"/>
+        <w:numPr>
+          <w:ilvl w:val="0"/>
+          <w:numId w:val="5"/>
+        </w:numPr>
+      </w:pPr>
+      <w:r>
+        <w:t>How do they work</w:t>
+      </w:r>
+    </w:p>
+    <w:p>
+      <w:pPr>
+        <w:pStyle w:val="ListParagraph"/>
+        <w:numPr>
+          <w:ilvl w:val="0"/>
+          <w:numId w:val="5"/>
+        </w:numPr>
+      </w:pPr>
+      <w:r>
+        <w:t>SELECT, INSERT, UPDATE, DELETE</w:t>
+      </w:r>
+    </w:p>
+    <w:p>
+      <w:pPr>
+        <w:pStyle w:val="ListParagraph"/>
+        <w:numPr>
+          <w:ilvl w:val="0"/>
+          <w:numId w:val="5"/>
+        </w:numPr>
+      </w:pPr>
+      <w:r>
+        <w:t>Examples of use</w:t>
+      </w:r>
+    </w:p>
+    <w:p>
+      <w:r>
+        <w:t>SQL Install and Administration</w:t>
+      </w:r>
+    </w:p>
+    <w:p>
+      <w:pPr>
+        <w:pStyle w:val="ListParagraph"/>
+        <w:numPr>
+          <w:ilvl w:val="0"/>
+          <w:numId w:val="5"/>
+        </w:numPr>
+      </w:pPr>
+      <w:r>
+        <w:t xml:space="preserve">Server Topology and Setup (drives, memory, </w:t>
+      </w:r>
+      <w:proofErr w:type="spellStart"/>
+      <w:r>
+        <w:t>cpu</w:t>
+      </w:r>
+      <w:proofErr w:type="spellEnd"/>
+      <w:r>
+        <w:t>, more)</w:t>
+      </w:r>
+    </w:p>
+    <w:p>
+      <w:pPr>
+        <w:pStyle w:val="ListParagraph"/>
+        <w:numPr>
+          <w:ilvl w:val="0"/>
+          <w:numId w:val="5"/>
+        </w:numPr>
+      </w:pPr>
+      <w:r>
+        <w:t>SQL Install</w:t>
+      </w:r>
+    </w:p>
+    <w:p>
+      <w:pPr>
+        <w:pStyle w:val="ListParagraph"/>
+        <w:numPr>
+          <w:ilvl w:val="0"/>
+          <w:numId w:val="5"/>
+        </w:numPr>
+      </w:pPr>
+      <w:r>
+        <w:t>SQL Server Management Studio Walkthrough</w:t>
+      </w:r>
+    </w:p>
+    <w:p>
+      <w:pPr>
+        <w:pStyle w:val="ListParagraph"/>
+        <w:numPr>
+          <w:ilvl w:val="0"/>
+          <w:numId w:val="5"/>
+        </w:numPr>
+      </w:pPr>
+      <w:r>
+        <w:t>Setting up Databases</w:t>
+      </w:r>
+    </w:p>
+    <w:p>
+      <w:pPr>
+        <w:pStyle w:val="ListParagraph"/>
+        <w:numPr>
+          <w:ilvl w:val="0"/>
+          <w:numId w:val="5"/>
+        </w:numPr>
+      </w:pPr>
+      <w:r>
+        <w:t>Permissions in SQL</w:t>
+      </w:r>
+    </w:p>
+    <w:p>
+      <w:pPr>
+        <w:pStyle w:val="ListParagraph"/>
+        <w:numPr>
+          <w:ilvl w:val="0"/>
+          <w:numId w:val="5"/>
+        </w:numPr>
+      </w:pPr>
+      <w:r>
+        <w:t>SQL vs Windows Permissions</w:t>
+      </w:r>
+    </w:p>
+    <w:p>
+      <w:pPr>
+        <w:pStyle w:val="ListParagraph"/>
+        <w:numPr>
+          <w:ilvl w:val="0"/>
+          <w:numId w:val="5"/>
+        </w:numPr>
+      </w:pPr>
+      <w:r>
+        <w:t>Permissions in SQL vs Permissions of SQL Server Service</w:t>
+      </w:r>
+    </w:p>
+    <w:p>
+      <w:r>
+        <w:t>Backups (</w:t>
+      </w:r>
+      <w:proofErr w:type="spellStart"/>
+      <w:r>
+        <w:t>Hallengren</w:t>
+      </w:r>
+      <w:proofErr w:type="spellEnd"/>
+      <w:r>
+        <w:t xml:space="preserve"> scripts)</w:t>
+      </w:r>
+    </w:p>
+    <w:p>
+      <w:pPr>
+        <w:pStyle w:val="ListParagraph"/>
+        <w:numPr>
+          <w:ilvl w:val="0"/>
+          <w:numId w:val="5"/>
+        </w:numPr>
+      </w:pPr>
+      <w:r>
+        <w:t>Intro to backups</w:t>
       </w:r>
     </w:p>
     <w:p>
@@ -746,7 +1303,7 @@
         </w:numPr>
       </w:pPr>
       <w:r>
-        <w:t>Create users</w:t>
+        <w:t>Recovery vs Rollback</w:t>
       </w:r>
     </w:p>
     <w:p>
@@ -758,8 +1315,24 @@
         </w:numPr>
       </w:pPr>
       <w:r>
-        <w:lastRenderedPageBreak/>
-        <w:t>Create groups</w:t>
+        <w:t>Long term vs short term</w:t>
+      </w:r>
+    </w:p>
+    <w:p>
+      <w:pPr>
+        <w:pStyle w:val="ListParagraph"/>
+        <w:numPr>
+          <w:ilvl w:val="0"/>
+          <w:numId w:val="5"/>
+        </w:numPr>
+      </w:pPr>
+      <w:proofErr w:type="spellStart"/>
+      <w:r>
+        <w:t>Hallengren</w:t>
+      </w:r>
+      <w:proofErr w:type="spellEnd"/>
+      <w:r>
+        <w:t xml:space="preserve"> Scripts in SQL</w:t>
       </w:r>
     </w:p>
     <w:p>
@@ -771,31 +1344,7 @@
         </w:numPr>
       </w:pPr>
       <w:r>
-        <w:t>Create OU to organize users/groups</w:t>
-      </w:r>
-    </w:p>
-    <w:p>
-      <w:pPr>
-        <w:pStyle w:val="ListParagraph"/>
-        <w:numPr>
-          <w:ilvl w:val="0"/>
-          <w:numId w:val="5"/>
-        </w:numPr>
-      </w:pPr>
-      <w:r>
-        <w:t>Computer Objects in AD – Why</w:t>
-      </w:r>
-    </w:p>
-    <w:p>
-      <w:pPr>
-        <w:pStyle w:val="ListParagraph"/>
-        <w:numPr>
-          <w:ilvl w:val="0"/>
-          <w:numId w:val="5"/>
-        </w:numPr>
-      </w:pPr>
-      <w:r>
-        <w:t>AD Domains Administration</w:t>
+        <w:t>Backup scheduling</w:t>
       </w:r>
     </w:p>
     <w:p>
@@ -807,81 +1356,7 @@
         </w:numPr>
       </w:pPr>
       <w:r>
-        <w:t>Sites, Domains</w:t>
-      </w:r>
-    </w:p>
-    <w:p>
-      <w:pPr>
-        <w:pStyle w:val="ListParagraph"/>
-        <w:numPr>
-          <w:ilvl w:val="0"/>
-          <w:numId w:val="5"/>
-        </w:numPr>
-      </w:pPr>
-    </w:p>
-    <w:p>
-      <w:r>
-        <w:t>Intro to Group Policy</w:t>
-      </w:r>
-    </w:p>
-    <w:p>
-      <w:pPr>
-        <w:pStyle w:val="ListParagraph"/>
-        <w:numPr>
-          <w:ilvl w:val="0"/>
-          <w:numId w:val="5"/>
-        </w:numPr>
-      </w:pPr>
-      <w:r>
-        <w:t>Creating Basic GPOs</w:t>
-      </w:r>
-    </w:p>
-    <w:p>
-      <w:pPr>
-        <w:pStyle w:val="ListParagraph"/>
-        <w:numPr>
-          <w:ilvl w:val="0"/>
-          <w:numId w:val="5"/>
-        </w:numPr>
-      </w:pPr>
-      <w:r>
-        <w:t>What can GPOs Do?</w:t>
-      </w:r>
-    </w:p>
-    <w:p>
-      <w:pPr>
-        <w:pStyle w:val="ListParagraph"/>
-        <w:numPr>
-          <w:ilvl w:val="0"/>
-          <w:numId w:val="5"/>
-        </w:numPr>
-      </w:pPr>
-      <w:r>
-        <w:t>Computer vs User GPOs</w:t>
-      </w:r>
-    </w:p>
-    <w:p>
-      <w:pPr>
-        <w:pStyle w:val="ListParagraph"/>
-        <w:numPr>
-          <w:ilvl w:val="0"/>
-          <w:numId w:val="5"/>
-        </w:numPr>
-      </w:pPr>
-      <w:r>
-        <w:t>Checking which GPOs have been applied</w:t>
-      </w:r>
-    </w:p>
-    <w:p>
-      <w:pPr>
-        <w:pStyle w:val="ListParagraph"/>
-        <w:numPr>
-          <w:ilvl w:val="0"/>
-          <w:numId w:val="5"/>
-        </w:numPr>
-      </w:pPr>
-      <w:r>
-        <w:t>Log in scripts</w:t>
+        <w:t>Types of backups</w:t>
       </w:r>
     </w:p>
     <w:p>
@@ -893,711 +1368,563 @@
         </w:numPr>
       </w:pPr>
       <w:r>
-        <w:t>Map drives on login</w:t>
-      </w:r>
-    </w:p>
-    <w:p>
-      <w:r>
-        <w:t>Basic IIS hosting</w:t>
-      </w:r>
-    </w:p>
-    <w:p>
-      <w:pPr>
-        <w:pStyle w:val="ListParagraph"/>
-        <w:numPr>
-          <w:ilvl w:val="0"/>
-          <w:numId w:val="5"/>
-        </w:numPr>
-      </w:pPr>
-      <w:r>
-        <w:t>What is IIS</w:t>
-      </w:r>
-    </w:p>
-    <w:p>
-      <w:pPr>
-        <w:pStyle w:val="ListParagraph"/>
-        <w:numPr>
-          <w:ilvl w:val="0"/>
-          <w:numId w:val="5"/>
-        </w:numPr>
-      </w:pPr>
-      <w:r>
-        <w:t xml:space="preserve">What is web hosting in </w:t>
-      </w:r>
-      <w:proofErr w:type="gramStart"/>
-      <w:r>
-        <w:t>general</w:t>
-      </w:r>
-      <w:proofErr w:type="gramEnd"/>
-    </w:p>
-    <w:p>
-      <w:pPr>
-        <w:pStyle w:val="ListParagraph"/>
-        <w:numPr>
-          <w:ilvl w:val="0"/>
-          <w:numId w:val="5"/>
-        </w:numPr>
-      </w:pPr>
-      <w:r>
-        <w:t xml:space="preserve">How does IIS host websites with </w:t>
-      </w:r>
-      <w:proofErr w:type="gramStart"/>
-      <w:r>
-        <w:t>code</w:t>
-      </w:r>
-      <w:proofErr w:type="gramEnd"/>
-    </w:p>
-    <w:p>
-      <w:pPr>
-        <w:pStyle w:val="ListParagraph"/>
-        <w:numPr>
-          <w:ilvl w:val="0"/>
-          <w:numId w:val="5"/>
-        </w:numPr>
-      </w:pPr>
-      <w:r>
-        <w:t>Permissions needed in IIS</w:t>
-      </w:r>
-    </w:p>
-    <w:p>
-      <w:pPr>
-        <w:pStyle w:val="ListParagraph"/>
-        <w:numPr>
-          <w:ilvl w:val="0"/>
-          <w:numId w:val="5"/>
-        </w:numPr>
-      </w:pPr>
-      <w:r>
-        <w:t>Site Creation</w:t>
-      </w:r>
-    </w:p>
-    <w:p>
-      <w:pPr>
-        <w:pStyle w:val="ListParagraph"/>
-        <w:numPr>
-          <w:ilvl w:val="0"/>
-          <w:numId w:val="5"/>
-        </w:numPr>
-      </w:pPr>
-      <w:r>
-        <w:t>Logs</w:t>
+        <w:t>Dealing with backups that are created</w:t>
+      </w:r>
+    </w:p>
+    <w:p>
+      <w:pPr>
+        <w:pStyle w:val="ListParagraph"/>
+        <w:numPr>
+          <w:ilvl w:val="0"/>
+          <w:numId w:val="5"/>
+        </w:numPr>
+      </w:pPr>
+      <w:r>
+        <w:t>Backup Plans in general</w:t>
+      </w:r>
+    </w:p>
+    <w:p>
+      <w:pPr>
+        <w:pStyle w:val="ListParagraph"/>
+        <w:numPr>
+          <w:ilvl w:val="1"/>
+          <w:numId w:val="5"/>
+        </w:numPr>
+      </w:pPr>
+      <w:r>
+        <w:t>Making a plan</w:t>
       </w:r>
     </w:p>
     <w:p/>
     <w:p>
       <w:r>
-        <w:t>Week 4</w:t>
-      </w:r>
-    </w:p>
-    <w:p>
-      <w:r>
-        <w:t>Intro to relational databases</w:t>
-      </w:r>
-    </w:p>
-    <w:p>
-      <w:pPr>
-        <w:pStyle w:val="ListParagraph"/>
-        <w:numPr>
-          <w:ilvl w:val="0"/>
-          <w:numId w:val="5"/>
-        </w:numPr>
-      </w:pPr>
-      <w:r>
-        <w:t>What are Databases</w:t>
-      </w:r>
-    </w:p>
-    <w:p>
-      <w:pPr>
-        <w:pStyle w:val="ListParagraph"/>
-        <w:numPr>
-          <w:ilvl w:val="0"/>
-          <w:numId w:val="5"/>
-        </w:numPr>
-      </w:pPr>
-      <w:r>
-        <w:t>How do they work</w:t>
-      </w:r>
-    </w:p>
-    <w:p>
-      <w:pPr>
-        <w:pStyle w:val="ListParagraph"/>
-        <w:numPr>
-          <w:ilvl w:val="0"/>
-          <w:numId w:val="5"/>
-        </w:numPr>
-      </w:pPr>
-      <w:r>
-        <w:t>SELECT, INSERT, UPDATE, DELETE</w:t>
-      </w:r>
-    </w:p>
-    <w:p>
-      <w:pPr>
-        <w:pStyle w:val="ListParagraph"/>
-        <w:numPr>
-          <w:ilvl w:val="0"/>
-          <w:numId w:val="5"/>
-        </w:numPr>
-      </w:pPr>
-      <w:r>
-        <w:t>Examples of use</w:t>
-      </w:r>
-    </w:p>
-    <w:p>
-      <w:r>
-        <w:t>SQL Install and Administration</w:t>
-      </w:r>
-    </w:p>
-    <w:p>
-      <w:pPr>
-        <w:pStyle w:val="ListParagraph"/>
-        <w:numPr>
-          <w:ilvl w:val="0"/>
-          <w:numId w:val="5"/>
-        </w:numPr>
-      </w:pPr>
-      <w:r>
-        <w:t xml:space="preserve">Server Topology and Setup (drives, memory, </w:t>
-      </w:r>
+        <w:t>Week 7</w:t>
+      </w:r>
+    </w:p>
+    <w:p>
+      <w:r>
+        <w:t>Intro to Email</w:t>
+      </w:r>
+    </w:p>
+    <w:p>
+      <w:r>
+        <w:t>Exchange Install and Administration</w:t>
+      </w:r>
+    </w:p>
+    <w:p>
       <w:proofErr w:type="spellStart"/>
       <w:r>
-        <w:t>cpu</w:t>
+        <w:t>Activesync</w:t>
       </w:r>
       <w:proofErr w:type="spellEnd"/>
-      <w:r>
-        <w:t>, more)</w:t>
-      </w:r>
-    </w:p>
-    <w:p>
-      <w:pPr>
-        <w:pStyle w:val="ListParagraph"/>
-        <w:numPr>
-          <w:ilvl w:val="0"/>
-          <w:numId w:val="5"/>
-        </w:numPr>
-      </w:pPr>
-      <w:r>
-        <w:t>SQL Install</w:t>
-      </w:r>
-    </w:p>
-    <w:p>
-      <w:pPr>
-        <w:pStyle w:val="ListParagraph"/>
-        <w:numPr>
-          <w:ilvl w:val="0"/>
-          <w:numId w:val="5"/>
-        </w:numPr>
-      </w:pPr>
-      <w:r>
-        <w:t>SQL Server Management Studio Walkthrough</w:t>
-      </w:r>
-    </w:p>
-    <w:p>
-      <w:pPr>
-        <w:pStyle w:val="ListParagraph"/>
-        <w:numPr>
-          <w:ilvl w:val="0"/>
-          <w:numId w:val="5"/>
-        </w:numPr>
-      </w:pPr>
-      <w:r>
-        <w:t>Setting up Databases</w:t>
-      </w:r>
-    </w:p>
-    <w:p>
-      <w:pPr>
-        <w:pStyle w:val="ListParagraph"/>
-        <w:numPr>
-          <w:ilvl w:val="0"/>
-          <w:numId w:val="5"/>
-        </w:numPr>
-      </w:pPr>
-      <w:r>
-        <w:t>Permissions in SQL</w:t>
-      </w:r>
-    </w:p>
-    <w:p>
-      <w:pPr>
-        <w:pStyle w:val="ListParagraph"/>
-        <w:numPr>
-          <w:ilvl w:val="0"/>
-          <w:numId w:val="5"/>
-        </w:numPr>
-      </w:pPr>
-      <w:r>
-        <w:t>SQL vs Windows Permissions</w:t>
-      </w:r>
-    </w:p>
-    <w:p>
-      <w:pPr>
-        <w:pStyle w:val="ListParagraph"/>
-        <w:numPr>
-          <w:ilvl w:val="0"/>
-          <w:numId w:val="5"/>
-        </w:numPr>
-      </w:pPr>
-      <w:r>
-        <w:t>Permissions in SQL vs Permissions of SQL Server Service</w:t>
-      </w:r>
-    </w:p>
-    <w:p>
-      <w:r>
-        <w:t>Backups (</w:t>
-      </w:r>
+    </w:p>
+    <w:p>
+      <w:r>
+        <w:t>Exchange Backups</w:t>
+      </w:r>
+    </w:p>
+    <w:p/>
+    <w:p>
+      <w:r>
+        <w:t xml:space="preserve">Week </w:t>
+      </w:r>
+      <w:r>
+        <w:t>8</w:t>
+      </w:r>
+    </w:p>
+    <w:p>
       <w:proofErr w:type="spellStart"/>
       <w:r>
-        <w:t>Hallengren</w:t>
+        <w:t>SendMail</w:t>
       </w:r>
       <w:proofErr w:type="spellEnd"/>
-      <w:r>
-        <w:t xml:space="preserve"> scripts)</w:t>
-      </w:r>
-    </w:p>
-    <w:p>
-      <w:pPr>
-        <w:pStyle w:val="ListParagraph"/>
-        <w:numPr>
-          <w:ilvl w:val="0"/>
-          <w:numId w:val="5"/>
-        </w:numPr>
-      </w:pPr>
-      <w:r>
-        <w:t>Intro to backups</w:t>
-      </w:r>
-    </w:p>
-    <w:p>
-      <w:pPr>
-        <w:pStyle w:val="ListParagraph"/>
-        <w:numPr>
-          <w:ilvl w:val="1"/>
-          <w:numId w:val="5"/>
-        </w:numPr>
-      </w:pPr>
-      <w:r>
-        <w:t>Recovery vs Rollback</w:t>
-      </w:r>
-    </w:p>
-    <w:p>
-      <w:pPr>
-        <w:pStyle w:val="ListParagraph"/>
-        <w:numPr>
-          <w:ilvl w:val="1"/>
-          <w:numId w:val="5"/>
-        </w:numPr>
-      </w:pPr>
-      <w:r>
-        <w:lastRenderedPageBreak/>
-        <w:t>Long term vs short term</w:t>
-      </w:r>
-    </w:p>
-    <w:p>
-      <w:pPr>
-        <w:pStyle w:val="ListParagraph"/>
-        <w:numPr>
-          <w:ilvl w:val="0"/>
-          <w:numId w:val="5"/>
-        </w:numPr>
-      </w:pPr>
+    </w:p>
+    <w:p>
       <w:proofErr w:type="spellStart"/>
       <w:r>
-        <w:t>Hallengren</w:t>
+        <w:t>Postgres</w:t>
       </w:r>
       <w:proofErr w:type="spellEnd"/>
       <w:r>
-        <w:t xml:space="preserve"> Scripts in SQL</w:t>
-      </w:r>
-    </w:p>
-    <w:p>
-      <w:pPr>
-        <w:pStyle w:val="ListParagraph"/>
-        <w:numPr>
-          <w:ilvl w:val="1"/>
-          <w:numId w:val="5"/>
-        </w:numPr>
-      </w:pPr>
-      <w:r>
-        <w:t>Backup scheduling</w:t>
-      </w:r>
-    </w:p>
-    <w:p>
-      <w:pPr>
-        <w:pStyle w:val="ListParagraph"/>
-        <w:numPr>
-          <w:ilvl w:val="1"/>
-          <w:numId w:val="5"/>
-        </w:numPr>
-      </w:pPr>
-      <w:r>
-        <w:t>Types of backups</w:t>
-      </w:r>
-    </w:p>
-    <w:p>
-      <w:pPr>
-        <w:pStyle w:val="ListParagraph"/>
-        <w:numPr>
-          <w:ilvl w:val="1"/>
-          <w:numId w:val="5"/>
-        </w:numPr>
-      </w:pPr>
-      <w:r>
-        <w:t>Dealing with backups that are created</w:t>
-      </w:r>
+        <w:t xml:space="preserve"> – Using other DBs in Linux</w:t>
+      </w:r>
+    </w:p>
+    <w:p>
+      <w:r>
+        <w:t>Troubleshooting and monitoring in Linux</w:t>
+      </w:r>
+    </w:p>
+    <w:p>
       <w:bookmarkStart w:id="0" w:name="_GoBack"/>
       <w:bookmarkEnd w:id="0"/>
     </w:p>
-    <w:p>
-      <w:pPr>
-        <w:pStyle w:val="ListParagraph"/>
-        <w:numPr>
-          <w:ilvl w:val="0"/>
-          <w:numId w:val="5"/>
-        </w:numPr>
-      </w:pPr>
-      <w:r>
-        <w:t>Backup Plans in general</w:t>
-      </w:r>
-    </w:p>
-    <w:p>
-      <w:pPr>
-        <w:pStyle w:val="ListParagraph"/>
-        <w:numPr>
-          <w:ilvl w:val="1"/>
-          <w:numId w:val="5"/>
-        </w:numPr>
-      </w:pPr>
-      <w:r>
-        <w:t>Making a plan</w:t>
-      </w:r>
-    </w:p>
     <w:p/>
     <w:p>
       <w:r>
-        <w:t>Week 5</w:t>
-      </w:r>
-    </w:p>
-    <w:p>
-      <w:r>
-        <w:t>Intro to Email</w:t>
-      </w:r>
-    </w:p>
-    <w:p>
-      <w:r>
-        <w:t>Exchange Install and Administration</w:t>
-      </w:r>
-    </w:p>
-    <w:p>
+        <w:t>Week 9</w:t>
+      </w:r>
+    </w:p>
+    <w:p>
+      <w:r>
+        <w:t>Troubleshooting/monitoring in Windows</w:t>
+      </w:r>
+    </w:p>
+    <w:p>
+      <w:r>
+        <w:t>Windows Logging</w:t>
+      </w:r>
+    </w:p>
+    <w:p>
+      <w:r>
+        <w:t>Event Viewer</w:t>
+      </w:r>
+    </w:p>
+    <w:p>
+      <w:r>
+        <w:t>REPL Admin and other AD tools</w:t>
+      </w:r>
+    </w:p>
+    <w:p/>
+    <w:p>
+      <w:r>
+        <w:t>Week 10</w:t>
+      </w:r>
+    </w:p>
+    <w:p>
+      <w:r>
+        <w:t xml:space="preserve">Intermediate </w:t>
+      </w:r>
       <w:proofErr w:type="spellStart"/>
       <w:r>
-        <w:t>Activesync</w:t>
+        <w:t>Powershell</w:t>
       </w:r>
       <w:proofErr w:type="spellEnd"/>
-    </w:p>
-    <w:p>
-      <w:r>
-        <w:t>Exchange Backups</w:t>
+      <w:r>
+        <w:t>/Bash</w:t>
+      </w:r>
+    </w:p>
+    <w:p>
+      <w:r>
+        <w:t>Setting up a Windows Environment</w:t>
+      </w:r>
+    </w:p>
+    <w:p>
+      <w:r>
+        <w:t>WSUS</w:t>
       </w:r>
     </w:p>
     <w:p/>
-    <w:p>
-      <w:r>
-        <w:t>Week 6</w:t>
-      </w:r>
-    </w:p>
-    <w:p>
-      <w:r>
-        <w:t>Troubleshooting/monitoring in Windows</w:t>
-      </w:r>
-    </w:p>
-    <w:p>
-      <w:r>
-        <w:t>Windows Logging</w:t>
-      </w:r>
-    </w:p>
-    <w:p>
-      <w:r>
-        <w:t>Event Viewer</w:t>
-      </w:r>
-    </w:p>
-    <w:p>
-      <w:r>
-        <w:t>REPL Admin and other AD tools</w:t>
-      </w:r>
-    </w:p>
     <w:p/>
-    <w:p>
-      <w:r>
-        <w:t>Week 7</w:t>
-      </w:r>
-    </w:p>
-    <w:p>
-      <w:r>
-        <w:t xml:space="preserve">Intermediate </w:t>
+    <w:p/>
+    <w:p/>
+    <w:p>
+      <w:r>
+        <w:t>Week 11</w:t>
+      </w:r>
+    </w:p>
+    <w:p>
+      <w:r>
+        <w:t xml:space="preserve">Intro to containers (using </w:t>
       </w:r>
       <w:proofErr w:type="spellStart"/>
       <w:r>
-        <w:t>Powershell</w:t>
+        <w:t>linux</w:t>
       </w:r>
       <w:proofErr w:type="spellEnd"/>
-    </w:p>
-    <w:p>
-      <w:r>
-        <w:t>Setting up a Windows Environment</w:t>
-      </w:r>
-    </w:p>
-    <w:p>
-      <w:r>
-        <w:t>WSUS</w:t>
+      <w:r>
+        <w:t>)</w:t>
+      </w:r>
+    </w:p>
+    <w:p>
+      <w:r>
+        <w:t>Docker</w:t>
+      </w:r>
+    </w:p>
+    <w:p>
+      <w:r>
+        <w:t>Managing containers</w:t>
+      </w:r>
+    </w:p>
+    <w:p>
+      <w:r>
+        <w:t>Desired configurations</w:t>
       </w:r>
     </w:p>
     <w:p/>
     <w:p>
       <w:r>
-        <w:t>Week 8</w:t>
-      </w:r>
-    </w:p>
-    <w:p>
-      <w:r>
-        <w:t>Installing and Configuring in Linux</w:t>
-      </w:r>
-    </w:p>
-    <w:p>
-      <w:r>
-        <w:t>Vi/</w:t>
-      </w:r>
+        <w:t>Week 12</w:t>
+      </w:r>
+    </w:p>
+    <w:p>
+      <w:r>
+        <w:t>Intermediate Containers</w:t>
+      </w:r>
+    </w:p>
+    <w:p>
+      <w:r>
+        <w:t>Building Containers</w:t>
+      </w:r>
+    </w:p>
+    <w:p>
+      <w:r>
+        <w:t>Sharing Containers</w:t>
+      </w:r>
+    </w:p>
+    <w:p>
+      <w:r>
+        <w:t>Scripting (with and without containers)</w:t>
+      </w:r>
+    </w:p>
+    <w:p/>
+    <w:p>
+      <w:r>
+        <w:t>Week 13</w:t>
+      </w:r>
+    </w:p>
+    <w:p>
+      <w:r>
+        <w:lastRenderedPageBreak/>
+        <w:t>Virtualization</w:t>
+      </w:r>
+      <w:r>
+        <w:t xml:space="preserve"> Concepts and basic usage</w:t>
+      </w:r>
+    </w:p>
+    <w:p>
+      <w:r>
+        <w:t>Shared Storage/ISCSI usage</w:t>
+      </w:r>
+    </w:p>
+    <w:p>
       <w:proofErr w:type="spellStart"/>
       <w:r>
-        <w:t>emacs</w:t>
+        <w:t>HyperV</w:t>
       </w:r>
       <w:proofErr w:type="spellEnd"/>
       <w:r>
-        <w:t xml:space="preserve"> crash course (some </w:t>
+        <w:t>/VMWare</w:t>
+      </w:r>
+    </w:p>
+    <w:p>
+      <w:r>
+        <w:t xml:space="preserve">VM Images </w:t>
+      </w:r>
+    </w:p>
+    <w:p>
+      <w:r>
+        <w:t>Virtual Networks</w:t>
+      </w:r>
+    </w:p>
+    <w:p/>
+    <w:p>
+      <w:r>
+        <w:t>Week 14</w:t>
+      </w:r>
+    </w:p>
+    <w:p>
+      <w:r>
+        <w:t>VM Management</w:t>
+      </w:r>
+      <w:r>
+        <w:t xml:space="preserve"> and Administration</w:t>
+      </w:r>
+    </w:p>
+    <w:p>
+      <w:r>
+        <w:t>VM Host design/configuration</w:t>
+      </w:r>
+    </w:p>
+    <w:p/>
+    <w:p>
+      <w:r>
+        <w:t>Week 15</w:t>
+      </w:r>
+    </w:p>
+    <w:p>
+      <w:r>
+        <w:t>Azure Basics</w:t>
+      </w:r>
+    </w:p>
+    <w:p>
+      <w:r>
+        <w:t>VMs in Azure</w:t>
+      </w:r>
+    </w:p>
+    <w:p>
+      <w:r>
+        <w:t>Creating other services</w:t>
+      </w:r>
+    </w:p>
+    <w:p/>
+    <w:p>
+      <w:r>
+        <w:t>Week 16</w:t>
+      </w:r>
+    </w:p>
+    <w:p>
+      <w:r>
+        <w:t>OpenStack use and administration</w:t>
+      </w:r>
+    </w:p>
+    <w:p/>
+    <w:p>
+      <w:r>
+        <w:t>Final Projects</w:t>
+      </w:r>
+    </w:p>
+    <w:p>
+      <w:r>
+        <w:t xml:space="preserve">Linux (2 Weeks): </w:t>
+      </w:r>
+    </w:p>
+    <w:p>
+      <w:pPr>
+        <w:pStyle w:val="ListParagraph"/>
+        <w:numPr>
+          <w:ilvl w:val="0"/>
+          <w:numId w:val="4"/>
+        </w:numPr>
+      </w:pPr>
+      <w:r>
+        <w:t>Create an OpenStack environment using VMWare/</w:t>
       </w:r>
       <w:proofErr w:type="spellStart"/>
       <w:r>
-        <w:t>nano</w:t>
+        <w:t>HyperV</w:t>
       </w:r>
       <w:proofErr w:type="spellEnd"/>
       <w:r>
-        <w:t xml:space="preserve"> too)</w:t>
-      </w:r>
-    </w:p>
-    <w:p>
-      <w:r>
-        <w:t>Users and permissions in Linux</w:t>
-      </w:r>
-    </w:p>
-    <w:p>
-      <w:r>
-        <w:t>“Not everything needs 777”</w:t>
+        <w:t>/KVM as the virtualization back end</w:t>
+      </w:r>
+    </w:p>
+    <w:p>
+      <w:pPr>
+        <w:pStyle w:val="ListParagraph"/>
+        <w:numPr>
+          <w:ilvl w:val="0"/>
+          <w:numId w:val="4"/>
+        </w:numPr>
+      </w:pPr>
+      <w:r>
+        <w:t>Include security and front end administration modules</w:t>
+      </w:r>
+    </w:p>
+    <w:p>
+      <w:pPr>
+        <w:pStyle w:val="ListParagraph"/>
+        <w:numPr>
+          <w:ilvl w:val="0"/>
+          <w:numId w:val="4"/>
+        </w:numPr>
+      </w:pPr>
+      <w:r>
+        <w:t>Allow for multi-tenant hosting</w:t>
+      </w:r>
+    </w:p>
+    <w:p>
+      <w:pPr>
+        <w:pStyle w:val="ListParagraph"/>
+        <w:numPr>
+          <w:ilvl w:val="0"/>
+          <w:numId w:val="4"/>
+        </w:numPr>
+      </w:pPr>
+      <w:r>
+        <w:t xml:space="preserve">Install </w:t>
+      </w:r>
+      <w:proofErr w:type="spellStart"/>
+      <w:r>
+        <w:t>Gitlab</w:t>
+      </w:r>
+      <w:proofErr w:type="spellEnd"/>
+      <w:r>
+        <w:t>/</w:t>
+      </w:r>
+      <w:proofErr w:type="spellStart"/>
+      <w:r>
+        <w:t>Wordpress</w:t>
+      </w:r>
+      <w:proofErr w:type="spellEnd"/>
+      <w:r>
+        <w:t xml:space="preserve"> into hosted environment to verify functionality</w:t>
+      </w:r>
+    </w:p>
+    <w:p>
+      <w:pPr>
+        <w:pStyle w:val="ListParagraph"/>
+        <w:numPr>
+          <w:ilvl w:val="0"/>
+          <w:numId w:val="4"/>
+        </w:numPr>
+      </w:pPr>
+      <w:r>
+        <w:t>Create download/</w:t>
+      </w:r>
+      <w:proofErr w:type="spellStart"/>
+      <w:r>
+        <w:t>webcache</w:t>
+      </w:r>
+      <w:proofErr w:type="spellEnd"/>
+      <w:r>
+        <w:t xml:space="preserve"> using NGINX</w:t>
+      </w:r>
+    </w:p>
+    <w:p>
+      <w:r>
+        <w:t>Test functionality</w:t>
+      </w:r>
+    </w:p>
+    <w:p>
+      <w:pPr>
+        <w:pStyle w:val="ListParagraph"/>
+        <w:numPr>
+          <w:ilvl w:val="0"/>
+          <w:numId w:val="4"/>
+        </w:numPr>
+      </w:pPr>
+      <w:proofErr w:type="spellStart"/>
+      <w:r>
+        <w:t>Openstack</w:t>
+      </w:r>
+      <w:proofErr w:type="spellEnd"/>
+      <w:r>
+        <w:t xml:space="preserve"> administration site loads, has two separate users available with separate machines/domains/spaces</w:t>
+      </w:r>
+    </w:p>
+    <w:p>
+      <w:pPr>
+        <w:pStyle w:val="ListParagraph"/>
+        <w:numPr>
+          <w:ilvl w:val="0"/>
+          <w:numId w:val="4"/>
+        </w:numPr>
+      </w:pPr>
+      <w:proofErr w:type="spellStart"/>
+      <w:r>
+        <w:t>Gitlab</w:t>
+      </w:r>
+      <w:proofErr w:type="spellEnd"/>
+      <w:r>
+        <w:t>/</w:t>
+      </w:r>
+      <w:proofErr w:type="spellStart"/>
+      <w:r>
+        <w:t>Wordpress</w:t>
+      </w:r>
+      <w:proofErr w:type="spellEnd"/>
+      <w:r>
+        <w:t xml:space="preserve"> site hosted in </w:t>
+      </w:r>
+      <w:proofErr w:type="spellStart"/>
+      <w:r>
+        <w:t>openstack</w:t>
+      </w:r>
+      <w:proofErr w:type="spellEnd"/>
+      <w:r>
+        <w:t xml:space="preserve"> loads</w:t>
+      </w:r>
+    </w:p>
+    <w:p>
+      <w:pPr>
+        <w:pStyle w:val="ListParagraph"/>
+        <w:numPr>
+          <w:ilvl w:val="0"/>
+          <w:numId w:val="4"/>
+        </w:numPr>
+      </w:pPr>
+      <w:r>
+        <w:t xml:space="preserve">Users using the </w:t>
+      </w:r>
+      <w:proofErr w:type="spellStart"/>
+      <w:r>
+        <w:t>webcache</w:t>
+      </w:r>
+      <w:proofErr w:type="spellEnd"/>
+      <w:r>
+        <w:t xml:space="preserve"> can download from sites faster after initial load (tests can be steam/</w:t>
+      </w:r>
+      <w:proofErr w:type="spellStart"/>
+      <w:r>
+        <w:t>gog</w:t>
+      </w:r>
+      <w:proofErr w:type="spellEnd"/>
+      <w:r>
+        <w:t xml:space="preserve"> or windows updates, other sites)</w:t>
       </w:r>
     </w:p>
     <w:p/>
     <w:p>
       <w:r>
-        <w:lastRenderedPageBreak/>
-        <w:t>Week 9</w:t>
-      </w:r>
-    </w:p>
-    <w:p>
-      <w:r>
-        <w:t>Apache/NGINX – webhosting in Linux</w:t>
-      </w:r>
-    </w:p>
-    <w:p>
-      <w:r>
-        <w:t>MySQL – DBs in Linux</w:t>
-      </w:r>
-    </w:p>
-    <w:p>
-      <w:r>
-        <w:t>Linux DNS</w:t>
-      </w:r>
-    </w:p>
-    <w:p/>
-    <w:p>
-      <w:r>
-        <w:t>Week 10</w:t>
-      </w:r>
-    </w:p>
-    <w:p>
+        <w:t>Windows (2 Weeks):</w:t>
+      </w:r>
+    </w:p>
+    <w:p>
+      <w:pPr>
+        <w:pStyle w:val="ListParagraph"/>
+        <w:numPr>
+          <w:ilvl w:val="0"/>
+          <w:numId w:val="4"/>
+        </w:numPr>
+      </w:pPr>
+      <w:r>
+        <w:t>Using the OpenStack environment from above do the following</w:t>
+      </w:r>
+    </w:p>
+    <w:p>
+      <w:pPr>
+        <w:pStyle w:val="ListParagraph"/>
+        <w:numPr>
+          <w:ilvl w:val="0"/>
+          <w:numId w:val="4"/>
+        </w:numPr>
+      </w:pPr>
+      <w:r>
+        <w:t>Setup a 2 site domain</w:t>
+      </w:r>
+    </w:p>
+    <w:p>
+      <w:pPr>
+        <w:pStyle w:val="ListParagraph"/>
+        <w:numPr>
+          <w:ilvl w:val="0"/>
+          <w:numId w:val="4"/>
+        </w:numPr>
+      </w:pPr>
+      <w:r>
+        <w:t>Setup Desktop deployment in the domain using WDS</w:t>
+      </w:r>
+    </w:p>
+    <w:p>
+      <w:pPr>
+        <w:pStyle w:val="ListParagraph"/>
+        <w:numPr>
+          <w:ilvl w:val="0"/>
+          <w:numId w:val="4"/>
+        </w:numPr>
+      </w:pPr>
+      <w:r>
+        <w:t>Use GPOs for user/desktop configuration</w:t>
+      </w:r>
+    </w:p>
+    <w:p>
+      <w:pPr>
+        <w:pStyle w:val="ListParagraph"/>
+        <w:numPr>
+          <w:ilvl w:val="0"/>
+          <w:numId w:val="4"/>
+        </w:numPr>
+      </w:pPr>
+      <w:r>
+        <w:t xml:space="preserve">Create an Exchange server for mail hosting, including </w:t>
+      </w:r>
       <w:proofErr w:type="spellStart"/>
       <w:r>
-        <w:t>SendMail</w:t>
+        <w:t>activesync</w:t>
       </w:r>
       <w:proofErr w:type="spellEnd"/>
     </w:p>
     <w:p>
-      <w:r>
-        <w:t>Postgres – Using other DBs in Linux</w:t>
-      </w:r>
-    </w:p>
-    <w:p>
-      <w:r>
-        <w:t>Troubleshooting and monitoring in Linux</w:t>
-      </w:r>
-    </w:p>
-    <w:p/>
-    <w:p>
-      <w:r>
-        <w:t>Week 11</w:t>
-      </w:r>
-    </w:p>
-    <w:p>
-      <w:r>
-        <w:t xml:space="preserve">Intro to containers (using </w:t>
-      </w:r>
-      <w:proofErr w:type="spellStart"/>
-      <w:r>
-        <w:t>linux</w:t>
-      </w:r>
-      <w:proofErr w:type="spellEnd"/>
-      <w:r>
-        <w:t>)</w:t>
-      </w:r>
-    </w:p>
-    <w:p>
-      <w:r>
-        <w:t>Docker</w:t>
-      </w:r>
-    </w:p>
-    <w:p>
-      <w:r>
-        <w:t>Managing containers</w:t>
-      </w:r>
-    </w:p>
-    <w:p>
-      <w:r>
-        <w:t>Desired configurations</w:t>
-      </w:r>
-    </w:p>
-    <w:p/>
-    <w:p>
-      <w:r>
-        <w:t>Week 12</w:t>
-      </w:r>
-    </w:p>
-    <w:p>
-      <w:r>
-        <w:t>Intermediate Containers</w:t>
-      </w:r>
-    </w:p>
-    <w:p>
-      <w:r>
-        <w:t>Building Containers</w:t>
-      </w:r>
-    </w:p>
-    <w:p>
-      <w:r>
-        <w:t>Sharing Containers</w:t>
-      </w:r>
-    </w:p>
-    <w:p>
-      <w:r>
-        <w:t>Scripting (with and without containers)</w:t>
-      </w:r>
-    </w:p>
-    <w:p/>
-    <w:p>
-      <w:r>
-        <w:t>Week 13</w:t>
-      </w:r>
-    </w:p>
-    <w:p>
-      <w:r>
-        <w:t>Virtualization</w:t>
-      </w:r>
-      <w:r>
-        <w:t xml:space="preserve"> Concepts and basic usage</w:t>
-      </w:r>
-    </w:p>
-    <w:p>
-      <w:r>
-        <w:t>Shared Storage/ISCSI usage</w:t>
-      </w:r>
-    </w:p>
-    <w:p>
-      <w:proofErr w:type="spellStart"/>
-      <w:r>
-        <w:t>HyperV</w:t>
-      </w:r>
-      <w:proofErr w:type="spellEnd"/>
-      <w:r>
-        <w:t>/VMWare</w:t>
-      </w:r>
-    </w:p>
-    <w:p>
-      <w:r>
-        <w:t xml:space="preserve">VM Images </w:t>
-      </w:r>
-    </w:p>
-    <w:p>
-      <w:r>
-        <w:t>Virtual Networks</w:t>
-      </w:r>
-    </w:p>
-    <w:p/>
-    <w:p>
-      <w:r>
-        <w:lastRenderedPageBreak/>
-        <w:t>Week 14</w:t>
-      </w:r>
-    </w:p>
-    <w:p>
-      <w:r>
-        <w:t>VM Management</w:t>
-      </w:r>
-      <w:r>
-        <w:t xml:space="preserve"> and Administration</w:t>
-      </w:r>
-    </w:p>
-    <w:p>
-      <w:r>
-        <w:t>VM Host design/configuration</w:t>
-      </w:r>
-    </w:p>
-    <w:p/>
-    <w:p>
-      <w:r>
-        <w:t>Week 15</w:t>
-      </w:r>
-    </w:p>
-    <w:p>
-      <w:r>
-        <w:t>Azure Basics</w:t>
-      </w:r>
-    </w:p>
-    <w:p>
-      <w:r>
-        <w:t>VMs in Azure</w:t>
-      </w:r>
-    </w:p>
-    <w:p>
-      <w:r>
-        <w:t>Creating other services</w:t>
-      </w:r>
-    </w:p>
-    <w:p/>
-    <w:p>
-      <w:r>
-        <w:t>Week 16</w:t>
-      </w:r>
-    </w:p>
-    <w:p>
-      <w:r>
-        <w:t>OpenStack use and administration</w:t>
-      </w:r>
-    </w:p>
-    <w:p/>
-    <w:p>
-      <w:r>
-        <w:t>Final Projects</w:t>
-      </w:r>
-    </w:p>
-    <w:p>
-      <w:r>
-        <w:t xml:space="preserve">Linux (2 Weeks): </w:t>
-      </w:r>
-    </w:p>
-    <w:p>
       <w:pPr>
         <w:pStyle w:val="ListParagraph"/>
         <w:numPr>
@@ -1606,15 +1933,7 @@
         </w:numPr>
       </w:pPr>
       <w:r>
-        <w:t>Create an OpenStack environment using VMWare/</w:t>
-      </w:r>
-      <w:proofErr w:type="spellStart"/>
-      <w:r>
-        <w:t>HyperV</w:t>
-      </w:r>
-      <w:proofErr w:type="spellEnd"/>
-      <w:r>
-        <w:t>/KVM as the virtualization back end</w:t>
+        <w:t>Install an IIS website that requires SQL (install SQL as well)</w:t>
       </w:r>
     </w:p>
     <w:p>
@@ -1626,245 +1945,6 @@
         </w:numPr>
       </w:pPr>
       <w:r>
-        <w:t>Include security and front end administration modules</w:t>
-      </w:r>
-    </w:p>
-    <w:p>
-      <w:pPr>
-        <w:pStyle w:val="ListParagraph"/>
-        <w:numPr>
-          <w:ilvl w:val="0"/>
-          <w:numId w:val="4"/>
-        </w:numPr>
-      </w:pPr>
-      <w:r>
-        <w:t>Allow for multi-tenant hosting</w:t>
-      </w:r>
-    </w:p>
-    <w:p>
-      <w:pPr>
-        <w:pStyle w:val="ListParagraph"/>
-        <w:numPr>
-          <w:ilvl w:val="0"/>
-          <w:numId w:val="4"/>
-        </w:numPr>
-      </w:pPr>
-      <w:r>
-        <w:t xml:space="preserve">Install </w:t>
-      </w:r>
-      <w:proofErr w:type="spellStart"/>
-      <w:r>
-        <w:t>Gitlab</w:t>
-      </w:r>
-      <w:proofErr w:type="spellEnd"/>
-      <w:r>
-        <w:t>/</w:t>
-      </w:r>
-      <w:proofErr w:type="spellStart"/>
-      <w:r>
-        <w:t>Wordpress</w:t>
-      </w:r>
-      <w:proofErr w:type="spellEnd"/>
-      <w:r>
-        <w:t xml:space="preserve"> into hosted environment to verify functionality</w:t>
-      </w:r>
-    </w:p>
-    <w:p>
-      <w:pPr>
-        <w:pStyle w:val="ListParagraph"/>
-        <w:numPr>
-          <w:ilvl w:val="0"/>
-          <w:numId w:val="4"/>
-        </w:numPr>
-      </w:pPr>
-      <w:r>
-        <w:t>Create download/</w:t>
-      </w:r>
-      <w:proofErr w:type="spellStart"/>
-      <w:r>
-        <w:t>webcache</w:t>
-      </w:r>
-      <w:proofErr w:type="spellEnd"/>
-      <w:r>
-        <w:t xml:space="preserve"> using NGINX</w:t>
-      </w:r>
-    </w:p>
-    <w:p>
-      <w:r>
-        <w:t>Test functionality</w:t>
-      </w:r>
-    </w:p>
-    <w:p>
-      <w:pPr>
-        <w:pStyle w:val="ListParagraph"/>
-        <w:numPr>
-          <w:ilvl w:val="0"/>
-          <w:numId w:val="4"/>
-        </w:numPr>
-      </w:pPr>
-      <w:proofErr w:type="spellStart"/>
-      <w:r>
-        <w:t>Openstack</w:t>
-      </w:r>
-      <w:proofErr w:type="spellEnd"/>
-      <w:r>
-        <w:t xml:space="preserve"> administration site loads, has two separate users available with separate machines/domains/spaces</w:t>
-      </w:r>
-    </w:p>
-    <w:p>
-      <w:pPr>
-        <w:pStyle w:val="ListParagraph"/>
-        <w:numPr>
-          <w:ilvl w:val="0"/>
-          <w:numId w:val="4"/>
-        </w:numPr>
-      </w:pPr>
-      <w:proofErr w:type="spellStart"/>
-      <w:r>
-        <w:t>Gitlab</w:t>
-      </w:r>
-      <w:proofErr w:type="spellEnd"/>
-      <w:r>
-        <w:t>/</w:t>
-      </w:r>
-      <w:proofErr w:type="spellStart"/>
-      <w:r>
-        <w:t>Wordpress</w:t>
-      </w:r>
-      <w:proofErr w:type="spellEnd"/>
-      <w:r>
-        <w:t xml:space="preserve"> site hosted in </w:t>
-      </w:r>
-      <w:proofErr w:type="spellStart"/>
-      <w:r>
-        <w:t>openstack</w:t>
-      </w:r>
-      <w:proofErr w:type="spellEnd"/>
-      <w:r>
-        <w:t xml:space="preserve"> loads</w:t>
-      </w:r>
-    </w:p>
-    <w:p>
-      <w:pPr>
-        <w:pStyle w:val="ListParagraph"/>
-        <w:numPr>
-          <w:ilvl w:val="0"/>
-          <w:numId w:val="4"/>
-        </w:numPr>
-      </w:pPr>
-      <w:r>
-        <w:t xml:space="preserve">Users using the </w:t>
-      </w:r>
-      <w:proofErr w:type="spellStart"/>
-      <w:r>
-        <w:t>webcache</w:t>
-      </w:r>
-      <w:proofErr w:type="spellEnd"/>
-      <w:r>
-        <w:t xml:space="preserve"> can download from sites faster after initial load (tests can be steam/</w:t>
-      </w:r>
-      <w:proofErr w:type="spellStart"/>
-      <w:r>
-        <w:t>gog</w:t>
-      </w:r>
-      <w:proofErr w:type="spellEnd"/>
-      <w:r>
-        <w:t xml:space="preserve"> or windows updates, other sites)</w:t>
-      </w:r>
-    </w:p>
-    <w:p/>
-    <w:p>
-      <w:r>
-        <w:t>Windows (2 Weeks):</w:t>
-      </w:r>
-    </w:p>
-    <w:p>
-      <w:pPr>
-        <w:pStyle w:val="ListParagraph"/>
-        <w:numPr>
-          <w:ilvl w:val="0"/>
-          <w:numId w:val="4"/>
-        </w:numPr>
-      </w:pPr>
-      <w:r>
-        <w:t>Using the OpenStack environment from above do the following</w:t>
-      </w:r>
-    </w:p>
-    <w:p>
-      <w:pPr>
-        <w:pStyle w:val="ListParagraph"/>
-        <w:numPr>
-          <w:ilvl w:val="0"/>
-          <w:numId w:val="4"/>
-        </w:numPr>
-      </w:pPr>
-      <w:r>
-        <w:t>Setup a 2 site domain</w:t>
-      </w:r>
-    </w:p>
-    <w:p>
-      <w:pPr>
-        <w:pStyle w:val="ListParagraph"/>
-        <w:numPr>
-          <w:ilvl w:val="0"/>
-          <w:numId w:val="4"/>
-        </w:numPr>
-      </w:pPr>
-      <w:r>
-        <w:t>Setup Desktop deployment in the domain using WDS</w:t>
-      </w:r>
-    </w:p>
-    <w:p>
-      <w:pPr>
-        <w:pStyle w:val="ListParagraph"/>
-        <w:numPr>
-          <w:ilvl w:val="0"/>
-          <w:numId w:val="4"/>
-        </w:numPr>
-      </w:pPr>
-      <w:r>
-        <w:t>Use GPOs for user/desktop configuration</w:t>
-      </w:r>
-    </w:p>
-    <w:p>
-      <w:pPr>
-        <w:pStyle w:val="ListParagraph"/>
-        <w:numPr>
-          <w:ilvl w:val="0"/>
-          <w:numId w:val="4"/>
-        </w:numPr>
-      </w:pPr>
-      <w:r>
-        <w:t xml:space="preserve">Create an Exchange server for mail hosting, including </w:t>
-      </w:r>
-      <w:proofErr w:type="spellStart"/>
-      <w:r>
-        <w:t>activesync</w:t>
-      </w:r>
-      <w:proofErr w:type="spellEnd"/>
-    </w:p>
-    <w:p>
-      <w:pPr>
-        <w:pStyle w:val="ListParagraph"/>
-        <w:numPr>
-          <w:ilvl w:val="0"/>
-          <w:numId w:val="4"/>
-        </w:numPr>
-      </w:pPr>
-      <w:r>
-        <w:t>Install an IIS website that requires SQL (install SQL as well)</w:t>
-      </w:r>
-    </w:p>
-    <w:p>
-      <w:pPr>
-        <w:pStyle w:val="ListParagraph"/>
-        <w:numPr>
-          <w:ilvl w:val="0"/>
-          <w:numId w:val="4"/>
-        </w:numPr>
-      </w:pPr>
-      <w:r>
-        <w:lastRenderedPageBreak/>
         <w:t>Create a backup plan</w:t>
       </w:r>
     </w:p>
@@ -1946,7 +2026,7 @@
 </file>
 
 <file path=word/numbering.xml><?xml version="1.0" encoding="utf-8"?>
-<w:numbering xmlns:wpc="http://schemas.microsoft.com/office/word/2010/wordprocessingCanvas" xmlns:cx="http://schemas.microsoft.com/office/drawing/2014/chartex" xmlns:cx1="http://schemas.microsoft.com/office/drawing/2015/9/8/chartex" xmlns:cx2="http://schemas.microsoft.com/office/drawing/2015/10/21/chartex" xmlns:cx3="http://schemas.microsoft.com/office/drawing/2016/5/9/chartex" xmlns:cx4="http://schemas.microsoft.com/office/drawing/2016/5/10/chartex" xmlns:cx5="http://schemas.microsoft.com/office/drawing/2016/5/11/chartex" xmlns:mc="http://schemas.openxmlformats.org/markup-compatibility/2006" xmlns:o="urn:schemas-microsoft-com:office:office" xmlns:r="http://schemas.openxmlformats.org/officeDocument/2006/relationships" xmlns:m="http://schemas.openxmlformats.org/officeDocument/2006/math" xmlns:v="urn:schemas-microsoft-com:vml" xmlns:wp14="http://schemas.microsoft.com/office/word/2010/wordprocessingDrawing" xmlns:wp="http://schemas.openxmlformats.org/drawingml/2006/wordprocessingDrawing" xmlns:w10="urn:schemas-microsoft-com:office:word" xmlns:w="http://schemas.openxmlformats.org/wordprocessingml/2006/main" xmlns:w14="http://schemas.microsoft.com/office/word/2010/wordml" xmlns:w15="http://schemas.microsoft.com/office/word/2012/wordml" xmlns:w16se="http://schemas.microsoft.com/office/word/2015/wordml/symex" xmlns:wpg="http://schemas.microsoft.com/office/word/2010/wordprocessingGroup" xmlns:wpi="http://schemas.microsoft.com/office/word/2010/wordprocessingInk" xmlns:wne="http://schemas.microsoft.com/office/word/2006/wordml" xmlns:wps="http://schemas.microsoft.com/office/word/2010/wordprocessingShape" mc:Ignorable="w14 w15 w16se wp14">
+<w:numbering xmlns:wpc="http://schemas.microsoft.com/office/word/2010/wordprocessingCanvas" xmlns:cx="http://schemas.microsoft.com/office/drawing/2014/chartex" xmlns:mc="http://schemas.openxmlformats.org/markup-compatibility/2006" xmlns:o="urn:schemas-microsoft-com:office:office" xmlns:r="http://schemas.openxmlformats.org/officeDocument/2006/relationships" xmlns:m="http://schemas.openxmlformats.org/officeDocument/2006/math" xmlns:v="urn:schemas-microsoft-com:vml" xmlns:wp14="http://schemas.microsoft.com/office/word/2010/wordprocessingDrawing" xmlns:wp="http://schemas.openxmlformats.org/drawingml/2006/wordprocessingDrawing" xmlns:w10="urn:schemas-microsoft-com:office:word" xmlns:w="http://schemas.openxmlformats.org/wordprocessingml/2006/main" xmlns:w14="http://schemas.microsoft.com/office/word/2010/wordml" xmlns:w15="http://schemas.microsoft.com/office/word/2012/wordml" xmlns:w16se="http://schemas.microsoft.com/office/word/2015/wordml/symex" xmlns:wpg="http://schemas.microsoft.com/office/word/2010/wordprocessingGroup" xmlns:wpi="http://schemas.microsoft.com/office/word/2010/wordprocessingInk" xmlns:wne="http://schemas.microsoft.com/office/word/2006/wordml" xmlns:wps="http://schemas.microsoft.com/office/word/2010/wordprocessingShape" mc:Ignorable="w14 w15 w16se wp14">
   <w:abstractNum w:abstractNumId="0" w15:restartNumberingAfterBreak="0">
     <w:nsid w:val="00BF5D55"/>
     <w:multiLevelType w:val="hybridMultilevel"/>
@@ -2547,7 +2627,7 @@
       </w:pPr>
     </w:pPrDefault>
   </w:docDefaults>
-  <w:latentStyles w:defLockedState="0" w:defUIPriority="99" w:defSemiHidden="0" w:defUnhideWhenUsed="0" w:defQFormat="0" w:count="374">
+  <w:latentStyles w:defLockedState="0" w:defUIPriority="99" w:defSemiHidden="0" w:defUnhideWhenUsed="0" w:defQFormat="0" w:count="371">
     <w:lsdException w:name="Normal" w:uiPriority="0" w:qFormat="1"/>
     <w:lsdException w:name="heading 1" w:uiPriority="9" w:qFormat="1"/>
     <w:lsdException w:name="heading 2" w:semiHidden="1" w:uiPriority="9" w:unhideWhenUsed="1" w:qFormat="1"/>
@@ -2653,6 +2733,7 @@
     <w:lsdException w:name="HTML Sample" w:semiHidden="1" w:unhideWhenUsed="1"/>
     <w:lsdException w:name="HTML Typewriter" w:semiHidden="1" w:unhideWhenUsed="1"/>
     <w:lsdException w:name="HTML Variable" w:semiHidden="1" w:unhideWhenUsed="1"/>
+    <w:lsdException w:name="Normal Table" w:semiHidden="1" w:unhideWhenUsed="1"/>
     <w:lsdException w:name="annotation subject" w:semiHidden="1" w:unhideWhenUsed="1"/>
     <w:lsdException w:name="No List" w:semiHidden="1" w:unhideWhenUsed="1"/>
     <w:lsdException w:name="Outline List 1" w:semiHidden="1" w:unhideWhenUsed="1"/>
@@ -2699,8 +2780,10 @@
     <w:lsdException w:name="Table Subtle 2" w:semiHidden="1" w:unhideWhenUsed="1"/>
     <w:lsdException w:name="Table Web 1" w:semiHidden="1" w:unhideWhenUsed="1"/>
     <w:lsdException w:name="Table Web 2" w:semiHidden="1" w:unhideWhenUsed="1"/>
+    <w:lsdException w:name="Table Web 3" w:semiHidden="1" w:unhideWhenUsed="1"/>
     <w:lsdException w:name="Balloon Text" w:semiHidden="1" w:unhideWhenUsed="1"/>
     <w:lsdException w:name="Table Grid" w:uiPriority="39"/>
+    <w:lsdException w:name="Table Theme" w:semiHidden="1" w:unhideWhenUsed="1"/>
     <w:lsdException w:name="Placeholder Text" w:semiHidden="1"/>
     <w:lsdException w:name="No Spacing" w:uiPriority="1" w:qFormat="1"/>
     <w:lsdException w:name="Light Shading" w:uiPriority="60"/>
@@ -2916,9 +2999,6 @@
     <w:lsdException w:name="List Table 5 Dark Accent 6" w:uiPriority="50"/>
     <w:lsdException w:name="List Table 6 Colorful Accent 6" w:uiPriority="51"/>
     <w:lsdException w:name="List Table 7 Colorful Accent 6" w:uiPriority="52"/>
-    <w:lsdException w:name="Mention" w:semiHidden="1" w:unhideWhenUsed="1"/>
-    <w:lsdException w:name="Smart Hyperlink" w:semiHidden="1" w:unhideWhenUsed="1"/>
-    <w:lsdException w:name="Hashtag" w:semiHidden="1" w:unhideWhenUsed="1"/>
   </w:latentStyles>
   <w:style w:type="paragraph" w:default="1" w:styleId="Normal">
     <w:name w:val="Normal"/>

</xml_diff>